<commit_message>
Creado Ejecucion de Pruebas.docx que compila todas las pruebas en un solo archivo
</commit_message>
<xml_diff>
--- a/Proyecto final/Documentacion Final Optical Marketing/Planes/Plan de Testing y Casos de Prueba/casoprueba 01.docx
+++ b/Proyecto final/Documentacion Final Optical Marketing/Planes/Plan de Testing y Casos de Prueba/casoprueba 01.docx
@@ -174,16 +174,8 @@
               <w:rPr>
                 <w:lang w:val="es-ES"/>
               </w:rPr>
-              <w:t xml:space="preserve">Julián </w:t>
-            </w:r>
-            <w:proofErr w:type="spellStart"/>
-            <w:r>
-              <w:rPr>
-                <w:lang w:val="es-ES"/>
-              </w:rPr>
-              <w:t>Peker</w:t>
-            </w:r>
-            <w:proofErr w:type="spellEnd"/>
+              <w:t>Julián Peker</w:t>
+            </w:r>
           </w:p>
         </w:tc>
       </w:tr>
@@ -781,7 +773,19 @@
               <w:rPr>
                 <w:lang w:val="es-ES"/>
               </w:rPr>
-              <w:t xml:space="preserve">1m. </w:t>
+              <w:t>1m</w:t>
+            </w:r>
+            <w:r>
+              <w:rPr>
+                <w:lang w:val="es-ES"/>
+              </w:rPr>
+              <w:t>. Altura máxima 2m</w:t>
+            </w:r>
+            <w:r>
+              <w:rPr>
+                <w:lang w:val="es-ES"/>
+              </w:rPr>
+              <w:t xml:space="preserve">. </w:t>
             </w:r>
             <w:r>
               <w:rPr>
@@ -793,13 +797,19 @@
               <w:rPr>
                 <w:lang w:val="es-ES"/>
               </w:rPr>
-              <w:t xml:space="preserve"> mínima</w:t>
+              <w:t xml:space="preserve"> mínimo</w:t>
             </w:r>
             <w:r>
               <w:rPr>
                 <w:lang w:val="es-ES"/>
               </w:rPr>
               <w:t xml:space="preserve"> 1,8 m</w:t>
+            </w:r>
+            <w:r>
+              <w:rPr>
+                <w:lang w:val="es-ES"/>
+              </w:rPr>
+              <w:t>.  Largo máximo 2,70m.</w:t>
             </w:r>
           </w:p>
         </w:tc>
@@ -893,7 +903,19 @@
               <w:rPr>
                 <w:lang w:val="es-ES"/>
               </w:rPr>
-              <w:t xml:space="preserve"> mínimo: 1,8 m y además se obtuvo el largo máximo 2,90 m</w:t>
+              <w:t xml:space="preserve"> mínimo: 1,3</w:t>
+            </w:r>
+            <w:r>
+              <w:rPr>
+                <w:lang w:val="es-ES"/>
+              </w:rPr>
+              <w:t xml:space="preserve"> m y además se obtuvo el largo máximo 2,90 m</w:t>
+            </w:r>
+            <w:r>
+              <w:rPr>
+                <w:lang w:val="es-ES"/>
+              </w:rPr>
+              <w:t xml:space="preserve"> y altura máxima 2,13m</w:t>
             </w:r>
           </w:p>
         </w:tc>

</xml_diff>